<commit_message>
commit del medio dia 0041018
cambios después de revisión y panel de cancelados
</commit_message>
<xml_diff>
--- a/documentacion/Sistema_MU.docx
+++ b/documentacion/Sistema_MU.docx
@@ -733,60 +733,36 @@
           <w:sz w:val="14"/>
           <w:szCs w:val="18"/>
         </w:rPr>
-        <w:t>Vista administrador</w:t>
-      </w:r>
-      <w:r>
-        <w:rPr>
-          <w:rFonts w:ascii="Verdana" w:hAnsi="Verdana"/>
-          <w:sz w:val="14"/>
-          <w:szCs w:val="18"/>
-        </w:rPr>
-        <w:t>-</w:t>
-      </w:r>
-    </w:p>
-    <w:p>
-      <w:pPr>
-        <w:pStyle w:val="Sinespaciado"/>
-        <w:rPr>
-          <w:rFonts w:ascii="Verdana" w:hAnsi="Verdana"/>
-          <w:sz w:val="18"/>
-          <w:szCs w:val="18"/>
-        </w:rPr>
-      </w:pPr>
-    </w:p>
-    <w:p>
-      <w:pPr>
-        <w:pStyle w:val="Sinespaciado"/>
-        <w:jc w:val="both"/>
-        <w:rPr>
-          <w:rFonts w:ascii="Verdana" w:hAnsi="Verdana"/>
-          <w:sz w:val="18"/>
-          <w:szCs w:val="18"/>
-        </w:rPr>
-      </w:pPr>
-      <w:r>
-        <w:rPr>
-          <w:rFonts w:ascii="Verdana" w:hAnsi="Verdana"/>
-          <w:sz w:val="18"/>
-          <w:szCs w:val="18"/>
-        </w:rPr>
-        <w:t>El admini</w:t>
-      </w:r>
-      <w:r>
-        <w:rPr>
-          <w:rFonts w:ascii="Verdana" w:hAnsi="Verdana"/>
-          <w:sz w:val="18"/>
-          <w:szCs w:val="18"/>
-        </w:rPr>
-        <w:t>s</w:t>
-      </w:r>
-      <w:r>
-        <w:rPr>
-          <w:rFonts w:ascii="Verdana" w:hAnsi="Verdana"/>
-          <w:sz w:val="18"/>
-          <w:szCs w:val="18"/>
-        </w:rPr>
-        <w:t xml:space="preserve">trador tiene la opción de crear un nuevo proyecto, administrar los usuarios y ver la lista de proyectos, únicamente el administrador cuenta con la </w:t>
+        <w:t>Vista administrador-</w:t>
+      </w:r>
+    </w:p>
+    <w:p>
+      <w:pPr>
+        <w:pStyle w:val="Sinespaciado"/>
+        <w:rPr>
+          <w:rFonts w:ascii="Verdana" w:hAnsi="Verdana"/>
+          <w:sz w:val="18"/>
+          <w:szCs w:val="18"/>
+        </w:rPr>
+      </w:pPr>
+    </w:p>
+    <w:p>
+      <w:pPr>
+        <w:pStyle w:val="Sinespaciado"/>
+        <w:jc w:val="both"/>
+        <w:rPr>
+          <w:rFonts w:ascii="Verdana" w:hAnsi="Verdana"/>
+          <w:sz w:val="18"/>
+          <w:szCs w:val="18"/>
+        </w:rPr>
+      </w:pPr>
+      <w:r>
+        <w:rPr>
+          <w:rFonts w:ascii="Verdana" w:hAnsi="Verdana"/>
+          <w:sz w:val="18"/>
+          <w:szCs w:val="18"/>
+        </w:rPr>
+        <w:t xml:space="preserve">El administrador tiene la opción de crear un nuevo proyecto, administrar los usuarios y ver la lista de proyectos, únicamente el administrador cuenta con la </w:t>
       </w:r>
       <w:r>
         <w:rPr>
@@ -897,15 +873,7 @@
           <w:sz w:val="14"/>
           <w:szCs w:val="18"/>
         </w:rPr>
-        <w:t>Panel de administrador</w:t>
-      </w:r>
-      <w:r>
-        <w:rPr>
-          <w:rFonts w:ascii="Verdana" w:hAnsi="Verdana"/>
-          <w:sz w:val="14"/>
-          <w:szCs w:val="18"/>
-        </w:rPr>
-        <w:t>-</w:t>
+        <w:t>Panel de administrador-</w:t>
       </w:r>
     </w:p>
     <w:p>
@@ -1071,15 +1039,7 @@
           <w:sz w:val="14"/>
           <w:szCs w:val="18"/>
         </w:rPr>
-        <w:t>Lista de usuarios</w:t>
-      </w:r>
-      <w:r>
-        <w:rPr>
-          <w:rFonts w:ascii="Verdana" w:hAnsi="Verdana"/>
-          <w:sz w:val="14"/>
-          <w:szCs w:val="18"/>
-        </w:rPr>
-        <w:t>-</w:t>
+        <w:t>Lista de usuarios-</w:t>
       </w:r>
     </w:p>
     <w:p>
@@ -1241,15 +1201,7 @@
           <w:sz w:val="14"/>
           <w:szCs w:val="18"/>
         </w:rPr>
-        <w:t>Crear</w:t>
-      </w:r>
-      <w:r>
-        <w:rPr>
-          <w:rFonts w:ascii="Verdana" w:hAnsi="Verdana"/>
-          <w:sz w:val="14"/>
-          <w:szCs w:val="18"/>
-        </w:rPr>
-        <w:t xml:space="preserve"> usuarios-</w:t>
+        <w:t>Crear usuarios-</w:t>
       </w:r>
     </w:p>
     <w:p>
@@ -1449,15 +1401,7 @@
           <w:sz w:val="14"/>
           <w:szCs w:val="18"/>
         </w:rPr>
-        <w:t>Eliminar</w:t>
-      </w:r>
-      <w:r>
-        <w:rPr>
-          <w:rFonts w:ascii="Verdana" w:hAnsi="Verdana"/>
-          <w:sz w:val="14"/>
-          <w:szCs w:val="18"/>
-        </w:rPr>
-        <w:t xml:space="preserve"> usuarios-</w:t>
+        <w:t>Eliminar usuarios-</w:t>
       </w:r>
     </w:p>
     <w:p>
@@ -1689,43 +1633,53 @@
           <w:sz w:val="14"/>
           <w:szCs w:val="18"/>
         </w:rPr>
-        <w:t>Panel del operador</w:t>
-      </w:r>
-      <w:r>
-        <w:rPr>
-          <w:rFonts w:ascii="Verdana" w:hAnsi="Verdana"/>
-          <w:sz w:val="14"/>
-          <w:szCs w:val="18"/>
-        </w:rPr>
-        <w:t>-</w:t>
-      </w:r>
-    </w:p>
-    <w:p>
-      <w:pPr>
-        <w:pStyle w:val="Sinespaciado"/>
-        <w:rPr>
-          <w:rFonts w:ascii="Verdana" w:hAnsi="Verdana"/>
-          <w:sz w:val="18"/>
-          <w:szCs w:val="18"/>
-        </w:rPr>
-      </w:pPr>
-    </w:p>
-    <w:p>
-      <w:pPr>
-        <w:pStyle w:val="Sinespaciado"/>
-        <w:rPr>
-          <w:rFonts w:ascii="Verdana" w:hAnsi="Verdana"/>
-          <w:sz w:val="18"/>
-          <w:szCs w:val="18"/>
-        </w:rPr>
-      </w:pPr>
-      <w:r>
-        <w:rPr>
-          <w:rFonts w:ascii="Verdana" w:hAnsi="Verdana"/>
-          <w:sz w:val="18"/>
-          <w:szCs w:val="18"/>
-        </w:rPr>
-        <w:t xml:space="preserve">El operador se encuentra más limitado que el administrador, pero aún así puede realizar las mismas funciones ciertas funciones de alto rango como </w:t>
+        <w:t>Panel del operador-</w:t>
+      </w:r>
+    </w:p>
+    <w:p>
+      <w:pPr>
+        <w:pStyle w:val="Sinespaciado"/>
+        <w:rPr>
+          <w:rFonts w:ascii="Verdana" w:hAnsi="Verdana"/>
+          <w:sz w:val="18"/>
+          <w:szCs w:val="18"/>
+        </w:rPr>
+      </w:pPr>
+    </w:p>
+    <w:p>
+      <w:pPr>
+        <w:pStyle w:val="Sinespaciado"/>
+        <w:rPr>
+          <w:rFonts w:ascii="Verdana" w:hAnsi="Verdana"/>
+          <w:sz w:val="18"/>
+          <w:szCs w:val="18"/>
+        </w:rPr>
+      </w:pPr>
+      <w:r>
+        <w:rPr>
+          <w:rFonts w:ascii="Verdana" w:hAnsi="Verdana"/>
+          <w:sz w:val="18"/>
+          <w:szCs w:val="18"/>
+        </w:rPr>
+        <w:t xml:space="preserve">El operador se encuentra más limitado que el administrador, pero aún así puede realizar las mismas </w:t>
+      </w:r>
+      <w:r>
+        <w:rPr>
+          <w:rFonts w:ascii="Verdana" w:hAnsi="Verdana"/>
+          <w:sz w:val="18"/>
+          <w:szCs w:val="18"/>
+        </w:rPr>
+        <w:t>acciones,</w:t>
+      </w:r>
+      <w:bookmarkStart w:id="0" w:name="_GoBack"/>
+      <w:bookmarkEnd w:id="0"/>
+      <w:r>
+        <w:rPr>
+          <w:rFonts w:ascii="Verdana" w:hAnsi="Verdana"/>
+          <w:sz w:val="18"/>
+          <w:szCs w:val="18"/>
+        </w:rPr>
+        <w:t xml:space="preserve"> ciertas funciones de alto rango como </w:t>
       </w:r>
       <w:r>
         <w:rPr>
@@ -1741,23 +1695,7 @@
           <w:sz w:val="18"/>
           <w:szCs w:val="18"/>
         </w:rPr>
-        <w:t xml:space="preserve"> cancelación y suspensión de usuarios o incluso </w:t>
-      </w:r>
-      <w:r>
-        <w:rPr>
-          <w:rFonts w:ascii="Verdana" w:hAnsi="Verdana"/>
-          <w:sz w:val="18"/>
-          <w:szCs w:val="18"/>
-        </w:rPr>
-        <w:t>creación de nuevos proyectos</w:t>
-      </w:r>
-      <w:r>
-        <w:rPr>
-          <w:rFonts w:ascii="Verdana" w:hAnsi="Verdana"/>
-          <w:sz w:val="18"/>
-          <w:szCs w:val="18"/>
-        </w:rPr>
-        <w:t xml:space="preserve"> (Figura 8).</w:t>
+        <w:t xml:space="preserve"> cancelación y suspensión de usuarios o incluso creación de nuevos proyectos (Figura 8).</w:t>
       </w:r>
     </w:p>
     <w:p>
@@ -2575,19 +2513,11 @@
         </w:numPr>
         <w:jc w:val="both"/>
       </w:pPr>
-      <w:proofErr w:type="spellStart"/>
       <w:r>
         <w:rPr>
           <w:i/>
         </w:rPr>
-        <w:t>Checklist</w:t>
-      </w:r>
-      <w:proofErr w:type="spellEnd"/>
-      <w:r>
-        <w:rPr>
-          <w:i/>
-        </w:rPr>
-        <w:t xml:space="preserve"> </w:t>
+        <w:t xml:space="preserve">Checklist </w:t>
       </w:r>
       <w:r>
         <w:t>(Sección donde se captura la documentación del beneficiario)</w:t>
@@ -2758,15 +2688,7 @@
           <w:sz w:val="14"/>
           <w:szCs w:val="18"/>
         </w:rPr>
-        <w:t>Lista de proyectos</w:t>
-      </w:r>
-      <w:r>
-        <w:rPr>
-          <w:rFonts w:ascii="Verdana" w:hAnsi="Verdana"/>
-          <w:sz w:val="14"/>
-          <w:szCs w:val="18"/>
-        </w:rPr>
-        <w:t>-</w:t>
+        <w:t>Lista de proyectos-</w:t>
       </w:r>
     </w:p>
     <w:p>
@@ -2831,7 +2753,6 @@
           <w:szCs w:val="18"/>
         </w:rPr>
       </w:pPr>
-      <w:proofErr w:type="spellStart"/>
       <w:r>
         <w:rPr>
           <w:rFonts w:ascii="Verdana" w:hAnsi="Verdana"/>
@@ -2841,7 +2762,6 @@
         </w:rPr>
         <w:t>Checklist</w:t>
       </w:r>
-      <w:proofErr w:type="spellEnd"/>
     </w:p>
     <w:p>
       <w:pPr>
@@ -2884,25 +2804,7 @@
           <w:sz w:val="18"/>
           <w:szCs w:val="18"/>
         </w:rPr>
-        <w:t xml:space="preserve">Aunque es importante tener en cuenta que en el </w:t>
-      </w:r>
-      <w:proofErr w:type="spellStart"/>
-      <w:r>
-        <w:rPr>
-          <w:rFonts w:ascii="Verdana" w:hAnsi="Verdana"/>
-          <w:sz w:val="18"/>
-          <w:szCs w:val="18"/>
-        </w:rPr>
-        <w:t>checklist</w:t>
-      </w:r>
-      <w:proofErr w:type="spellEnd"/>
-      <w:r>
-        <w:rPr>
-          <w:rFonts w:ascii="Verdana" w:hAnsi="Verdana"/>
-          <w:sz w:val="18"/>
-          <w:szCs w:val="18"/>
-        </w:rPr>
-        <w:t xml:space="preserve"> solo tendremos </w:t>
+        <w:t xml:space="preserve">Aunque es importante tener en cuenta que en el checklist solo tendremos </w:t>
       </w:r>
       <w:r>
         <w:rPr>
@@ -3012,15 +2914,7 @@
           <w:sz w:val="14"/>
           <w:szCs w:val="18"/>
         </w:rPr>
-        <w:t>1</w:t>
-      </w:r>
-      <w:r>
-        <w:rPr>
-          <w:rFonts w:ascii="Verdana" w:hAnsi="Verdana"/>
-          <w:sz w:val="14"/>
-          <w:szCs w:val="18"/>
-        </w:rPr>
-        <w:t>1</w:t>
+        <w:t>11</w:t>
       </w:r>
       <w:r>
         <w:rPr>
@@ -3036,195 +2930,8 @@
           <w:sz w:val="14"/>
           <w:szCs w:val="18"/>
         </w:rPr>
-        <w:t>Ejemplo de usuario invitado</w:t>
-      </w:r>
-      <w:r>
-        <w:rPr>
-          <w:rFonts w:ascii="Verdana" w:hAnsi="Verdana"/>
-          <w:sz w:val="14"/>
-          <w:szCs w:val="18"/>
-        </w:rPr>
-        <w:t>-</w:t>
-      </w:r>
-    </w:p>
-    <w:p>
-      <w:pPr>
-        <w:pStyle w:val="Sinespaciado"/>
-        <w:rPr>
-          <w:rFonts w:ascii="Verdana" w:hAnsi="Verdana"/>
-          <w:sz w:val="18"/>
-          <w:szCs w:val="18"/>
-        </w:rPr>
-      </w:pPr>
-    </w:p>
-    <w:p>
-      <w:pPr>
-        <w:pStyle w:val="Sinespaciado"/>
-        <w:ind w:left="708"/>
-        <w:jc w:val="both"/>
-        <w:rPr>
-          <w:rFonts w:ascii="Verdana" w:hAnsi="Verdana"/>
-          <w:sz w:val="18"/>
-          <w:szCs w:val="18"/>
-        </w:rPr>
-      </w:pPr>
-    </w:p>
-    <w:p>
-      <w:pPr>
-        <w:pStyle w:val="Sinespaciado"/>
-        <w:jc w:val="both"/>
-        <w:rPr>
-          <w:rFonts w:ascii="Verdana" w:hAnsi="Verdana"/>
-          <w:sz w:val="18"/>
-          <w:szCs w:val="18"/>
-        </w:rPr>
-      </w:pPr>
-    </w:p>
-    <w:p>
-      <w:pPr>
-        <w:pStyle w:val="Sinespaciado"/>
-        <w:rPr>
-          <w:rFonts w:ascii="Verdana" w:hAnsi="Verdana"/>
-          <w:sz w:val="18"/>
-          <w:szCs w:val="18"/>
-        </w:rPr>
-      </w:pPr>
-    </w:p>
-    <w:p>
-      <w:pPr>
-        <w:pStyle w:val="Sinespaciado"/>
-        <w:rPr>
-          <w:rFonts w:ascii="Verdana" w:hAnsi="Verdana"/>
-          <w:sz w:val="18"/>
-          <w:szCs w:val="18"/>
-        </w:rPr>
-      </w:pPr>
-    </w:p>
-    <w:p>
-      <w:pPr>
-        <w:pStyle w:val="Sinespaciado"/>
-        <w:rPr>
-          <w:rFonts w:ascii="Verdana" w:hAnsi="Verdana"/>
-          <w:sz w:val="18"/>
-          <w:szCs w:val="18"/>
-        </w:rPr>
-      </w:pPr>
-    </w:p>
-    <w:p>
-      <w:pPr>
-        <w:pStyle w:val="Sinespaciado"/>
-        <w:jc w:val="center"/>
-        <w:rPr>
-          <w:rFonts w:ascii="Verdana" w:hAnsi="Verdana"/>
-          <w:sz w:val="18"/>
-          <w:szCs w:val="18"/>
-        </w:rPr>
-      </w:pPr>
-    </w:p>
-    <w:p>
-      <w:pPr>
-        <w:pStyle w:val="Sinespaciado"/>
-        <w:jc w:val="both"/>
-        <w:rPr>
-          <w:rFonts w:ascii="Verdana" w:hAnsi="Verdana"/>
-          <w:sz w:val="18"/>
-          <w:szCs w:val="18"/>
-        </w:rPr>
-      </w:pPr>
-      <w:proofErr w:type="spellStart"/>
-      <w:r>
-        <w:rPr>
-          <w:rFonts w:ascii="Verdana" w:hAnsi="Verdana"/>
-          <w:sz w:val="18"/>
-          <w:szCs w:val="18"/>
-        </w:rPr>
-        <w:t>Tips</w:t>
-      </w:r>
-      <w:proofErr w:type="spellEnd"/>
-    </w:p>
-    <w:p>
-      <w:pPr>
-        <w:pStyle w:val="Sinespaciado"/>
-        <w:numPr>
-          <w:ilvl w:val="0"/>
-          <w:numId w:val="4"/>
-        </w:numPr>
-        <w:jc w:val="both"/>
-        <w:rPr>
-          <w:rFonts w:ascii="Verdana" w:hAnsi="Verdana"/>
-          <w:sz w:val="18"/>
-          <w:szCs w:val="18"/>
-        </w:rPr>
-      </w:pPr>
-      <w:r>
-        <w:rPr>
-          <w:rFonts w:ascii="Verdana" w:hAnsi="Verdana"/>
-          <w:sz w:val="18"/>
-          <w:szCs w:val="18"/>
-        </w:rPr>
-        <w:t xml:space="preserve">Recuerda realizar </w:t>
-      </w:r>
-      <w:proofErr w:type="spellStart"/>
-      <w:r>
-        <w:rPr>
-          <w:rFonts w:ascii="Verdana" w:hAnsi="Verdana"/>
-          <w:sz w:val="18"/>
-          <w:szCs w:val="18"/>
-        </w:rPr>
-        <w:t>backups</w:t>
-      </w:r>
-      <w:proofErr w:type="spellEnd"/>
-      <w:r>
-        <w:rPr>
-          <w:rFonts w:ascii="Verdana" w:hAnsi="Verdana"/>
-          <w:sz w:val="18"/>
-          <w:szCs w:val="18"/>
-        </w:rPr>
-        <w:t xml:space="preserve"> de la base de datos por lo menos cada mes, así como los expedientes</w:t>
-      </w:r>
-    </w:p>
-    <w:p>
-      <w:pPr>
-        <w:pStyle w:val="Sinespaciado"/>
-        <w:numPr>
-          <w:ilvl w:val="0"/>
-          <w:numId w:val="4"/>
-        </w:numPr>
-        <w:jc w:val="both"/>
-        <w:rPr>
-          <w:rFonts w:ascii="Verdana" w:hAnsi="Verdana"/>
-          <w:sz w:val="18"/>
-          <w:szCs w:val="18"/>
-        </w:rPr>
-      </w:pPr>
-      <w:r>
-        <w:rPr>
-          <w:rFonts w:ascii="Verdana" w:hAnsi="Verdana"/>
-          <w:sz w:val="18"/>
-          <w:szCs w:val="18"/>
-        </w:rPr>
-        <w:t xml:space="preserve">Recordar que en el host gratuito en el que el sistema se encuentra actualmente sólo cuenta 10GB de almacenamiento y </w:t>
-      </w:r>
-      <w:proofErr w:type="spellStart"/>
-      <w:r>
-        <w:rPr>
-          <w:rFonts w:ascii="Verdana" w:hAnsi="Verdana"/>
-          <w:sz w:val="18"/>
-          <w:szCs w:val="18"/>
-        </w:rPr>
-        <w:t>sóilo</w:t>
-      </w:r>
-      <w:proofErr w:type="spellEnd"/>
-      <w:r>
-        <w:rPr>
-          <w:rFonts w:ascii="Verdana" w:hAnsi="Verdana"/>
-          <w:sz w:val="18"/>
-          <w:szCs w:val="18"/>
-        </w:rPr>
-        <w:t xml:space="preserve"> dos esquemas de bases de datos que actualmente ya se encuentran en uso.</w:t>
-      </w:r>
-      <w:bookmarkStart w:id="0" w:name="_GoBack"/>
-      <w:bookmarkEnd w:id="0"/>
+        <w:t>Ejemplo de usuario invitado-</w:t>
+      </w:r>
     </w:p>
     <w:sectPr>
       <w:pgSz w:w="15840" w:h="12240" w:orient="landscape"/>
@@ -4918,6 +4625,7 @@
   <w:style w:type="character" w:default="1" w:styleId="Fuentedeprrafopredeter">
     <w:name w:val="Default Paragraph Font"/>
     <w:uiPriority w:val="1"/>
+    <w:semiHidden/>
     <w:unhideWhenUsed/>
   </w:style>
   <w:style w:type="table" w:default="1" w:styleId="Tablanormal">

</xml_diff>

<commit_message>
commit medio dia 161018
panel de sustituidos y de más arreglos de la vista
</commit_message>
<xml_diff>
--- a/documentacion/Sistema_MU.docx
+++ b/documentacion/Sistema_MU.docx
@@ -1671,8 +1671,6 @@
         </w:rPr>
         <w:t>acciones,</w:t>
       </w:r>
-      <w:bookmarkStart w:id="0" w:name="_GoBack"/>
-      <w:bookmarkEnd w:id="0"/>
       <w:r>
         <w:rPr>
           <w:rFonts w:ascii="Verdana" w:hAnsi="Verdana"/>
@@ -2718,18 +2716,16 @@
           <w:sz w:val="18"/>
           <w:szCs w:val="18"/>
         </w:rPr>
-        <w:t xml:space="preserve">Cuando entramos en modo invitado el comportamiento del sistema cambia, ya que desaparece el panel general, y nos dirige específicamente a los proyectos concernientes a la financiera a la que el usuario pertenece, ya que los invitados siempre serán la entidad ejecutora, es por esto </w:t>
-      </w:r>
-      <w:proofErr w:type="gramStart"/>
-      <w:r>
-        <w:rPr>
-          <w:rFonts w:ascii="Verdana" w:hAnsi="Verdana"/>
-          <w:sz w:val="18"/>
-          <w:szCs w:val="18"/>
-        </w:rPr>
-        <w:t>que</w:t>
-      </w:r>
-      <w:proofErr w:type="gramEnd"/>
+        <w:t>Cuando entramos en modo invitado el comportamiento del sistema cambia, ya que desaparece el panel general, y nos dirige específicamente a los proyectos concernientes a la financiera a la que el usuario pertenece, ya que los invitados siempre serán la entidad ejecutora, es por esto qu</w:t>
+      </w:r>
+      <w:r>
+        <w:rPr>
+          <w:rFonts w:ascii="Verdana" w:hAnsi="Verdana"/>
+          <w:sz w:val="18"/>
+          <w:szCs w:val="18"/>
+        </w:rPr>
+        <w:t>é</w:t>
+      </w:r>
       <w:r>
         <w:rPr>
           <w:rFonts w:ascii="Verdana" w:hAnsi="Verdana"/>
@@ -2932,6 +2928,447 @@
         </w:rPr>
         <w:t>Ejemplo de usuario invitado-</w:t>
       </w:r>
+    </w:p>
+    <w:p>
+      <w:pPr>
+        <w:pStyle w:val="Sinespaciado"/>
+        <w:jc w:val="both"/>
+        <w:rPr>
+          <w:rFonts w:ascii="Verdana" w:hAnsi="Verdana"/>
+          <w:sz w:val="18"/>
+          <w:szCs w:val="18"/>
+        </w:rPr>
+      </w:pPr>
+      <w:r>
+        <w:rPr>
+          <w:rFonts w:ascii="Verdana" w:hAnsi="Verdana"/>
+          <w:sz w:val="18"/>
+          <w:szCs w:val="18"/>
+        </w:rPr>
+        <w:lastRenderedPageBreak/>
+        <w:t xml:space="preserve">Con respecto a la opción de </w:t>
+      </w:r>
+      <w:r>
+        <w:rPr>
+          <w:rFonts w:ascii="Verdana" w:hAnsi="Verdana"/>
+          <w:i/>
+          <w:sz w:val="18"/>
+          <w:szCs w:val="18"/>
+        </w:rPr>
+        <w:t>exportar</w:t>
+      </w:r>
+      <w:r>
+        <w:rPr>
+          <w:rFonts w:ascii="Verdana" w:hAnsi="Verdana"/>
+          <w:sz w:val="18"/>
+          <w:szCs w:val="18"/>
+        </w:rPr>
+        <w:t>, esta provee de archivos de Excel que</w:t>
+      </w:r>
+      <w:r>
+        <w:rPr>
+          <w:rFonts w:ascii="Verdana" w:hAnsi="Verdana"/>
+          <w:sz w:val="18"/>
+          <w:szCs w:val="18"/>
+        </w:rPr>
+        <w:t xml:space="preserve"> pueden contener dos tipos de resúmenes, la información de todos los usuarios capturados por proyecto (figura 12), o la documentación </w:t>
+      </w:r>
+      <w:proofErr w:type="spellStart"/>
+      <w:r>
+        <w:rPr>
+          <w:rFonts w:ascii="Verdana" w:hAnsi="Verdana"/>
+          <w:sz w:val="18"/>
+          <w:szCs w:val="18"/>
+        </w:rPr>
+        <w:t>de el</w:t>
+      </w:r>
+      <w:proofErr w:type="spellEnd"/>
+      <w:r>
+        <w:rPr>
+          <w:rFonts w:ascii="Verdana" w:hAnsi="Verdana"/>
+          <w:sz w:val="18"/>
+          <w:szCs w:val="18"/>
+        </w:rPr>
+        <w:t xml:space="preserve"> usuario seleccionado (figura 13).</w:t>
+      </w:r>
+    </w:p>
+    <w:p>
+      <w:pPr>
+        <w:pStyle w:val="Sinespaciado"/>
+        <w:jc w:val="both"/>
+        <w:rPr>
+          <w:rFonts w:ascii="Verdana" w:hAnsi="Verdana"/>
+          <w:sz w:val="18"/>
+          <w:szCs w:val="18"/>
+        </w:rPr>
+      </w:pPr>
+    </w:p>
+    <w:p>
+      <w:pPr>
+        <w:pStyle w:val="Sinespaciado"/>
+        <w:jc w:val="center"/>
+      </w:pPr>
+      <w:bookmarkStart w:id="0" w:name="_GoBack"/>
+      <w:r>
+        <w:rPr>
+          <w:noProof/>
+        </w:rPr>
+        <w:drawing>
+          <wp:inline distT="0" distB="0" distL="0" distR="0" wp14:anchorId="716647C9" wp14:editId="4044D155">
+            <wp:extent cx="4369767" cy="2458036"/>
+            <wp:effectExtent l="19050" t="19050" r="12065" b="19050"/>
+            <wp:docPr id="3" name="Imagen 3"/>
+            <wp:cNvGraphicFramePr>
+              <a:graphicFrameLocks xmlns:a="http://schemas.openxmlformats.org/drawingml/2006/main" noChangeAspect="1"/>
+            </wp:cNvGraphicFramePr>
+            <a:graphic xmlns:a="http://schemas.openxmlformats.org/drawingml/2006/main">
+              <a:graphicData uri="http://schemas.openxmlformats.org/drawingml/2006/picture">
+                <pic:pic xmlns:pic="http://schemas.openxmlformats.org/drawingml/2006/picture">
+                  <pic:nvPicPr>
+                    <pic:cNvPr id="1" name=""/>
+                    <pic:cNvPicPr/>
+                  </pic:nvPicPr>
+                  <pic:blipFill>
+                    <a:blip r:embed="rId16"/>
+                    <a:stretch>
+                      <a:fillRect/>
+                    </a:stretch>
+                  </pic:blipFill>
+                  <pic:spPr>
+                    <a:xfrm>
+                      <a:off x="0" y="0"/>
+                      <a:ext cx="4423011" cy="2487986"/>
+                    </a:xfrm>
+                    <a:prstGeom prst="rect">
+                      <a:avLst/>
+                    </a:prstGeom>
+                    <a:ln>
+                      <a:solidFill>
+                        <a:schemeClr val="tx1"/>
+                      </a:solidFill>
+                    </a:ln>
+                  </pic:spPr>
+                </pic:pic>
+              </a:graphicData>
+            </a:graphic>
+          </wp:inline>
+        </w:drawing>
+      </w:r>
+    </w:p>
+    <w:bookmarkEnd w:id="0"/>
+    <w:p>
+      <w:pPr>
+        <w:pStyle w:val="Sinespaciado"/>
+        <w:jc w:val="center"/>
+        <w:rPr>
+          <w:rFonts w:ascii="Verdana" w:hAnsi="Verdana"/>
+          <w:sz w:val="14"/>
+          <w:szCs w:val="18"/>
+        </w:rPr>
+      </w:pPr>
+      <w:r>
+        <w:rPr>
+          <w:rFonts w:ascii="Verdana" w:hAnsi="Verdana"/>
+          <w:sz w:val="14"/>
+          <w:szCs w:val="18"/>
+        </w:rPr>
+        <w:t>-</w:t>
+      </w:r>
+      <w:r>
+        <w:rPr>
+          <w:rFonts w:ascii="Verdana" w:hAnsi="Verdana"/>
+          <w:sz w:val="14"/>
+          <w:szCs w:val="18"/>
+        </w:rPr>
+        <w:t xml:space="preserve">Figura </w:t>
+      </w:r>
+      <w:r>
+        <w:rPr>
+          <w:rFonts w:ascii="Verdana" w:hAnsi="Verdana"/>
+          <w:sz w:val="14"/>
+          <w:szCs w:val="18"/>
+        </w:rPr>
+        <w:t>1</w:t>
+      </w:r>
+      <w:r>
+        <w:rPr>
+          <w:rFonts w:ascii="Verdana" w:hAnsi="Verdana"/>
+          <w:sz w:val="14"/>
+          <w:szCs w:val="18"/>
+        </w:rPr>
+        <w:t>2</w:t>
+      </w:r>
+      <w:r>
+        <w:rPr>
+          <w:rFonts w:ascii="Verdana" w:hAnsi="Verdana"/>
+          <w:sz w:val="14"/>
+          <w:szCs w:val="18"/>
+        </w:rPr>
+        <w:t xml:space="preserve">: </w:t>
+      </w:r>
+      <w:r>
+        <w:rPr>
+          <w:rFonts w:ascii="Verdana" w:hAnsi="Verdana"/>
+          <w:sz w:val="14"/>
+          <w:szCs w:val="18"/>
+        </w:rPr>
+        <w:t xml:space="preserve">Ejemplo </w:t>
+      </w:r>
+      <w:r>
+        <w:rPr>
+          <w:rFonts w:ascii="Verdana" w:hAnsi="Verdana"/>
+          <w:sz w:val="14"/>
+          <w:szCs w:val="18"/>
+        </w:rPr>
+        <w:t>de archivo Excel de usuarios</w:t>
+      </w:r>
+      <w:r>
+        <w:rPr>
+          <w:rFonts w:ascii="Verdana" w:hAnsi="Verdana"/>
+          <w:sz w:val="14"/>
+          <w:szCs w:val="18"/>
+        </w:rPr>
+        <w:t>-</w:t>
+      </w:r>
+    </w:p>
+    <w:p>
+      <w:pPr>
+        <w:pStyle w:val="Sinespaciado"/>
+        <w:jc w:val="center"/>
+      </w:pPr>
+    </w:p>
+    <w:p>
+      <w:pPr>
+        <w:pStyle w:val="Sinespaciado"/>
+        <w:jc w:val="center"/>
+        <w:rPr>
+          <w:noProof/>
+        </w:rPr>
+      </w:pPr>
+    </w:p>
+    <w:p>
+      <w:pPr>
+        <w:pStyle w:val="Sinespaciado"/>
+        <w:jc w:val="center"/>
+      </w:pPr>
+      <w:r>
+        <w:rPr>
+          <w:noProof/>
+        </w:rPr>
+        <w:drawing>
+          <wp:inline distT="0" distB="0" distL="0" distR="0" wp14:anchorId="55D7D943" wp14:editId="348A831B">
+            <wp:extent cx="4369341" cy="790770"/>
+            <wp:effectExtent l="19050" t="19050" r="12700" b="28575"/>
+            <wp:docPr id="6" name="Imagen 6"/>
+            <wp:cNvGraphicFramePr>
+              <a:graphicFrameLocks xmlns:a="http://schemas.openxmlformats.org/drawingml/2006/main" noChangeAspect="1"/>
+            </wp:cNvGraphicFramePr>
+            <a:graphic xmlns:a="http://schemas.openxmlformats.org/drawingml/2006/main">
+              <a:graphicData uri="http://schemas.openxmlformats.org/drawingml/2006/picture">
+                <pic:pic xmlns:pic="http://schemas.openxmlformats.org/drawingml/2006/picture">
+                  <pic:nvPicPr>
+                    <pic:cNvPr id="1" name=""/>
+                    <pic:cNvPicPr/>
+                  </pic:nvPicPr>
+                  <pic:blipFill rotWithShape="1">
+                    <a:blip r:embed="rId17"/>
+                    <a:srcRect b="67826"/>
+                    <a:stretch/>
+                  </pic:blipFill>
+                  <pic:spPr bwMode="auto">
+                    <a:xfrm>
+                      <a:off x="0" y="0"/>
+                      <a:ext cx="4451303" cy="805604"/>
+                    </a:xfrm>
+                    <a:prstGeom prst="rect">
+                      <a:avLst/>
+                    </a:prstGeom>
+                    <a:ln>
+                      <a:solidFill>
+                        <a:schemeClr val="tx1"/>
+                      </a:solidFill>
+                    </a:ln>
+                    <a:extLst>
+                      <a:ext uri="{53640926-AAD7-44D8-BBD7-CCE9431645EC}">
+                        <a14:shadowObscured xmlns:a14="http://schemas.microsoft.com/office/drawing/2010/main"/>
+                      </a:ext>
+                    </a:extLst>
+                  </pic:spPr>
+                </pic:pic>
+              </a:graphicData>
+            </a:graphic>
+          </wp:inline>
+        </w:drawing>
+      </w:r>
+    </w:p>
+    <w:p>
+      <w:pPr>
+        <w:pStyle w:val="Sinespaciado"/>
+        <w:jc w:val="center"/>
+        <w:rPr>
+          <w:rFonts w:ascii="Verdana" w:hAnsi="Verdana"/>
+          <w:sz w:val="14"/>
+          <w:szCs w:val="18"/>
+        </w:rPr>
+      </w:pPr>
+      <w:r>
+        <w:rPr>
+          <w:rFonts w:ascii="Verdana" w:hAnsi="Verdana"/>
+          <w:sz w:val="14"/>
+          <w:szCs w:val="18"/>
+        </w:rPr>
+        <w:t>-</w:t>
+      </w:r>
+      <w:r>
+        <w:rPr>
+          <w:rFonts w:ascii="Verdana" w:hAnsi="Verdana"/>
+          <w:sz w:val="14"/>
+          <w:szCs w:val="18"/>
+        </w:rPr>
+        <w:t xml:space="preserve">Figura </w:t>
+      </w:r>
+      <w:r>
+        <w:rPr>
+          <w:rFonts w:ascii="Verdana" w:hAnsi="Verdana"/>
+          <w:sz w:val="14"/>
+          <w:szCs w:val="18"/>
+        </w:rPr>
+        <w:t>1</w:t>
+      </w:r>
+      <w:r>
+        <w:rPr>
+          <w:rFonts w:ascii="Verdana" w:hAnsi="Verdana"/>
+          <w:sz w:val="14"/>
+          <w:szCs w:val="18"/>
+        </w:rPr>
+        <w:t>3</w:t>
+      </w:r>
+      <w:r>
+        <w:rPr>
+          <w:rFonts w:ascii="Verdana" w:hAnsi="Verdana"/>
+          <w:sz w:val="14"/>
+          <w:szCs w:val="18"/>
+        </w:rPr>
+        <w:t xml:space="preserve">: </w:t>
+      </w:r>
+      <w:r>
+        <w:rPr>
+          <w:rFonts w:ascii="Verdana" w:hAnsi="Verdana"/>
+          <w:sz w:val="14"/>
+          <w:szCs w:val="18"/>
+        </w:rPr>
+        <w:t xml:space="preserve">Ejemplo de archivo Excel </w:t>
+      </w:r>
+      <w:r>
+        <w:rPr>
+          <w:rFonts w:ascii="Verdana" w:hAnsi="Verdana"/>
+          <w:sz w:val="14"/>
+          <w:szCs w:val="18"/>
+        </w:rPr>
+        <w:t>de documentación de usuarios</w:t>
+      </w:r>
+      <w:r>
+        <w:rPr>
+          <w:rFonts w:ascii="Verdana" w:hAnsi="Verdana"/>
+          <w:sz w:val="14"/>
+          <w:szCs w:val="18"/>
+        </w:rPr>
+        <w:t>-</w:t>
+      </w:r>
+    </w:p>
+    <w:p>
+      <w:pPr>
+        <w:pStyle w:val="Sinespaciado"/>
+        <w:jc w:val="both"/>
+        <w:rPr>
+          <w:rFonts w:ascii="Verdana" w:hAnsi="Verdana"/>
+          <w:sz w:val="18"/>
+          <w:szCs w:val="18"/>
+        </w:rPr>
+      </w:pPr>
+    </w:p>
+    <w:p>
+      <w:pPr>
+        <w:pStyle w:val="Sinespaciado"/>
+        <w:jc w:val="both"/>
+        <w:rPr>
+          <w:rFonts w:ascii="Verdana" w:hAnsi="Verdana"/>
+          <w:sz w:val="18"/>
+          <w:szCs w:val="18"/>
+        </w:rPr>
+      </w:pPr>
+      <w:r>
+        <w:rPr>
+          <w:rFonts w:ascii="Verdana" w:hAnsi="Verdana"/>
+          <w:sz w:val="18"/>
+          <w:szCs w:val="18"/>
+        </w:rPr>
+        <w:t>En el caso de la documentación de usuarios el archivo de Excel cuenta con tres tipos de información, la primera es la ruta donde se encuentra alojado el documento, la confirmación del archivo guardado y por último el nombre del beneficiario al que pertenecen esos archivos.</w:t>
+      </w:r>
+    </w:p>
+    <w:p>
+      <w:pPr>
+        <w:pStyle w:val="Sinespaciado"/>
+        <w:jc w:val="both"/>
+        <w:rPr>
+          <w:rFonts w:ascii="Verdana" w:hAnsi="Verdana"/>
+          <w:sz w:val="18"/>
+          <w:szCs w:val="18"/>
+        </w:rPr>
+      </w:pPr>
+    </w:p>
+    <w:p>
+      <w:pPr>
+        <w:pStyle w:val="Sinespaciado"/>
+        <w:jc w:val="both"/>
+        <w:rPr>
+          <w:rFonts w:ascii="Verdana" w:hAnsi="Verdana"/>
+          <w:sz w:val="18"/>
+          <w:szCs w:val="18"/>
+        </w:rPr>
+      </w:pPr>
+      <w:r>
+        <w:rPr>
+          <w:rFonts w:ascii="Verdana" w:hAnsi="Verdana"/>
+          <w:sz w:val="18"/>
+          <w:szCs w:val="18"/>
+        </w:rPr>
+        <w:t xml:space="preserve">Para obtener estos archivos es necesario presionar el botón exportar que aparece en la pantalla principal del proyecto, o en el apartado de </w:t>
+      </w:r>
+      <w:r>
+        <w:rPr>
+          <w:rFonts w:ascii="Verdana" w:hAnsi="Verdana"/>
+          <w:i/>
+          <w:sz w:val="18"/>
+          <w:szCs w:val="18"/>
+        </w:rPr>
+        <w:t xml:space="preserve">checklist, </w:t>
+      </w:r>
+      <w:r>
+        <w:rPr>
+          <w:rFonts w:ascii="Verdana" w:hAnsi="Verdana"/>
+          <w:sz w:val="18"/>
+          <w:szCs w:val="18"/>
+        </w:rPr>
+        <w:t>dependiendo el botón presionado obtendremos alguno de los dos archivos, estos son descargables o se puede ejecutar sin necesidad de guardarlos en el equipo.</w:t>
+      </w:r>
+    </w:p>
+    <w:p>
+      <w:pPr>
+        <w:pStyle w:val="Sinespaciado"/>
+        <w:jc w:val="both"/>
+        <w:rPr>
+          <w:rFonts w:ascii="Verdana" w:hAnsi="Verdana"/>
+          <w:sz w:val="18"/>
+          <w:szCs w:val="18"/>
+        </w:rPr>
+      </w:pPr>
+    </w:p>
+    <w:p>
+      <w:pPr>
+        <w:pStyle w:val="Sinespaciado"/>
+        <w:jc w:val="center"/>
+      </w:pPr>
     </w:p>
     <w:sectPr>
       <w:pgSz w:w="15840" w:h="12240" w:orient="landscape"/>
@@ -4625,7 +5062,6 @@
   <w:style w:type="character" w:default="1" w:styleId="Fuentedeprrafopredeter">
     <w:name w:val="Default Paragraph Font"/>
     <w:uiPriority w:val="1"/>
-    <w:semiHidden/>
     <w:unhideWhenUsed/>
   </w:style>
   <w:style w:type="table" w:default="1" w:styleId="Tablanormal">

</xml_diff>